<commit_message>
Changed Search criteria - Distance search
</commit_message>
<xml_diff>
--- a/Squad-up_Technical_Design_Doc.docx
+++ b/Squad-up_Technical_Design_Doc.docx
@@ -226,23 +226,20 @@
         </w:numPr>
       </w:pPr>
       <w:r>
-        <w:t xml:space="preserve">From </w:t>
-      </w:r>
-      <w:r>
-        <w:t>midpoint between the two origins</w:t>
-      </w:r>
-    </w:p>
-    <w:p>
-      <w:r>
-        <w:t>Design</w:t>
-      </w:r>
-    </w:p>
-    <w:p>
-      <w:r>
-        <w:t>Purple: #5D5390</w:t>
-      </w:r>
+        <w:t>Distance: From midpoint between the two origins, select x km radius</w:t>
+      </w:r>
+    </w:p>
+    <w:p>
       <w:bookmarkStart w:id="0" w:name="_GoBack"/>
       <w:bookmarkEnd w:id="0"/>
+      <w:r>
+        <w:t>Design</w:t>
+      </w:r>
+    </w:p>
+    <w:p>
+      <w:r>
+        <w:t>Purple: #5D5390</w:t>
+      </w:r>
     </w:p>
     <w:p>
       <w:r>

</xml_diff>